<commit_message>
Simis final requetsed changes by the editor
</commit_message>
<xml_diff>
--- a/PlosBiology/minorrevision/FINAL_RESPONSES_PLOSBiol_Cybathlon.docx
+++ b/PlosBiology/minorrevision/FINAL_RESPONSES_PLOSBiol_Cybathlon.docx
@@ -1159,29 +1159,7 @@
           <w:szCs w:val="24"/>
         </w:rPr>
         <w:tab/>
-        <w:t>There still exists some ambiguity regarding whether the discriminancy of these two selected features has a brain origin correlated to a MI task. We provide below evidence that this is in fact the case. Specifically, Fig. R2 in this reply shows the same discriminancy maps for both users after applying the popular, state-of-the-art artifact removal algorithm “FORCe” (Daly et al., 2015). Evidently, the suspicious component is almost el</w:t>
-      </w:r>
-      <w:r>
-        <w:rPr>
-          <w:rFonts w:eastAsia="Times New Roman" w:cs="Times New Roman" w:ascii="Times New Roman" w:hAnsi="Times New Roman"/>
-          <w:b w:val="false"/>
-          <w:bCs w:val="false"/>
-          <w:color w:val="0000FF"/>
-          <w:sz w:val="24"/>
-          <w:szCs w:val="24"/>
-        </w:rPr>
-        <w:t>i</w:t>
-      </w:r>
-      <w:r>
-        <w:rPr>
-          <w:rFonts w:eastAsia="Times New Roman" w:cs="Times New Roman" w:ascii="Times New Roman" w:hAnsi="Times New Roman"/>
-          <w:b w:val="false"/>
-          <w:bCs w:val="false"/>
-          <w:color w:val="0000FF"/>
-          <w:sz w:val="24"/>
-          <w:szCs w:val="24"/>
-        </w:rPr>
-        <w:t xml:space="preserve">minated. Critically, the previously found emerging discriminant patterns for both users survive the artifact removal, confirming that they represent EEG SMR modulation. Fig. R3 in this response letter better substantiates this claim for P2 (panels for P1 are skipped here in the interest of space but can be provided upon request), showing also that the correlations of discriminancy (including the one on lateral locations) with time remain virtually unaffected in both magnitude and significance. </w:t>
+        <w:t xml:space="preserve">There still exists some ambiguity regarding whether the discriminancy of these two selected features has a brain origin correlated to a MI task. We provide below evidence that this is in fact the case. Specifically, Fig. R2 in this reply shows the same discriminancy maps for both users after applying the popular, state-of-the-art artifact removal algorithm “FORCe” (Daly et al., 2015). Evidently, the suspicious component is almost eliminated. Critically, the previously found emerging discriminant patterns for both users survive the artifact removal, confirming that they represent EEG SMR modulation. Fig. R3 in this response letter better substantiates this claim for P2 (panels for P1 are skipped here in the interest of space but can be provided upon request), showing also that the correlations of discriminancy (including the one on lateral locations) with time remain virtually unaffected in both magnitude and significance. </w:t>
       </w:r>
       <w:r>
         <w:rPr>
@@ -1515,29 +1493,7 @@
           <w:szCs w:val="24"/>
         </w:rPr>
         <w:tab/>
-        <w:t>Addit</w:t>
-      </w:r>
-      <w:r>
-        <w:rPr>
-          <w:rFonts w:eastAsia="Times New Roman" w:cs="Times New Roman" w:ascii="Times New Roman" w:hAnsi="Times New Roman"/>
-          <w:b w:val="false"/>
-          <w:bCs w:val="false"/>
-          <w:color w:val="0000FF"/>
-          <w:sz w:val="24"/>
-          <w:szCs w:val="24"/>
-        </w:rPr>
-        <w:t>i</w:t>
-      </w:r>
-      <w:r>
-        <w:rPr>
-          <w:rFonts w:eastAsia="Times New Roman" w:cs="Times New Roman" w:ascii="Times New Roman" w:hAnsi="Times New Roman"/>
-          <w:b w:val="false"/>
-          <w:bCs w:val="false"/>
-          <w:color w:val="0000FF"/>
-          <w:sz w:val="24"/>
-          <w:szCs w:val="24"/>
-        </w:rPr>
-        <w:t>onally, the map of August in Fig. R2 shows that the two features in question are still fairly discriminant in the absence of any high frequency component, while in September, despite some minimal high-frequency component survives the artifact removal, these two features are distinctly more discriminant (Fisher Score around 0.3) than the adjacent higher-frequency component. We thus believe that this discriminancy is of physiological origin and simply superimpsoed to unidentifiable noise sources starting around this frequency range and extending to higher frequencies. This claim is further substantiated by inspecting individual session discriminancy maps, where CP3-30 Hz and CP3-32 Hz are disriminant in the absence (or only minimal presence) of any such potential noise. Three such typical examples from August through October are shown in Fig. R4 of this reply, below, in order to clear up any doubt.</w:t>
+        <w:t>Additionally, the map of August in Fig. R2 shows that the two features in question are still fairly discriminant in the absence of any high frequency component, while in September, despite some minimal high-frequency component survives the artifact removal, these two features are distinctly more discriminant (Fisher Score around 0.3) than the adjacent higher-frequency component. We thus believe that this discriminancy is of physiological origin and simply superimpsoed to unidentifiable noise sources starting around this frequency range and extending to higher frequencies. This claim is further substantiated by inspecting individual session discriminancy maps, where CP3-30 Hz and CP3-32 Hz are disriminant in the absence (or only minimal presence) of any such potential noise. Three such typical examples from August through October are shown in Fig. R4 of this reply, below, in order to clear up any doubt.</w:t>
       </w:r>
     </w:p>
     <w:p>
@@ -2202,43 +2158,7 @@
           <w:szCs w:val="24"/>
         </w:rPr>
         <w:tab/>
-        <w:t>Thank you for this comment. We agree on the critical role of motivation for successful acquisition of BCI skills. Clearly, one can hardly organize an international competition in order to train subje</w:t>
-      </w:r>
-      <w:r>
-        <w:rPr>
-          <w:rFonts w:eastAsia="Times New Roman" w:cs="Times New Roman" w:ascii="Times New Roman" w:hAnsi="Times New Roman"/>
-          <w:color w:val="0000FF"/>
-          <w:sz w:val="24"/>
-          <w:szCs w:val="24"/>
-        </w:rPr>
-        <w:t>c</w:t>
-      </w:r>
-      <w:r>
-        <w:rPr>
-          <w:rFonts w:eastAsia="Times New Roman" w:cs="Times New Roman" w:ascii="Times New Roman" w:hAnsi="Times New Roman"/>
-          <w:color w:val="0000FF"/>
-          <w:sz w:val="24"/>
-          <w:szCs w:val="24"/>
-        </w:rPr>
-        <w:t>ts in a mutual learning approach. However, we believe novel training protocols can take this issue into account and effectively optimize the motivational aspect in various other ways: game-like designs, BCI training “in groups” so as to add the element of “competition”, immersive training environments, etc. We thus do not see motivation as a prerequisite that limits the applicability of the proposed protocol but, rather, as an influen</w:t>
-      </w:r>
-      <w:r>
-        <w:rPr>
-          <w:rFonts w:eastAsia="Times New Roman" w:cs="Times New Roman" w:ascii="Times New Roman" w:hAnsi="Times New Roman"/>
-          <w:color w:val="0000FF"/>
-          <w:sz w:val="24"/>
-          <w:szCs w:val="24"/>
-        </w:rPr>
-        <w:t>t</w:t>
-      </w:r>
-      <w:r>
-        <w:rPr>
-          <w:rFonts w:eastAsia="Times New Roman" w:cs="Times New Roman" w:ascii="Times New Roman" w:hAnsi="Times New Roman"/>
-          <w:color w:val="0000FF"/>
-          <w:sz w:val="24"/>
-          <w:szCs w:val="24"/>
-        </w:rPr>
-        <w:t>ial factor that can easily be accommodated so as to maximize the shown effects.</w:t>
+        <w:t>Thank you for this comment. We agree on the critical role of motivation for successful acquisition of BCI skills. Clearly, one can hardly organize an international competition in order to train subjects in a mutual learning approach. However, we believe novel training protocols can take this issue into account and effectively optimize the motivational aspect in various other ways: game-like designs, BCI training “in groups” so as to add the element of “competition”, immersive training environments, etc. We thus do not see motivation as a prerequisite that limits the applicability of the proposed protocol but, rather, as an influential factor that can easily be accommodated so as to maximize the shown effects.</w:t>
       </w:r>
     </w:p>
     <w:p>
@@ -2624,51 +2544,7 @@
           <w:sz w:val="24"/>
           <w:szCs w:val="24"/>
         </w:rPr>
-        <w:t>Thank you for th</w:t>
-      </w:r>
-      <w:r>
-        <w:rPr>
-          <w:rFonts w:eastAsia="Times New Roman" w:cs="Times New Roman" w:ascii="Times New Roman" w:hAnsi="Times New Roman"/>
-          <w:i w:val="false"/>
-          <w:iCs w:val="false"/>
-          <w:color w:val="0000FF"/>
-          <w:sz w:val="24"/>
-          <w:szCs w:val="24"/>
-        </w:rPr>
-        <w:t>e</w:t>
-      </w:r>
-      <w:r>
-        <w:rPr>
-          <w:rFonts w:eastAsia="Times New Roman" w:cs="Times New Roman" w:ascii="Times New Roman" w:hAnsi="Times New Roman"/>
-          <w:i w:val="false"/>
-          <w:iCs w:val="false"/>
-          <w:color w:val="0000FF"/>
-          <w:sz w:val="24"/>
-          <w:szCs w:val="24"/>
-        </w:rPr>
-        <w:t>s</w:t>
-      </w:r>
-      <w:r>
-        <w:rPr>
-          <w:rFonts w:eastAsia="Times New Roman" w:cs="Times New Roman" w:ascii="Times New Roman" w:hAnsi="Times New Roman"/>
-          <w:i w:val="false"/>
-          <w:iCs w:val="false"/>
-          <w:color w:val="0000FF"/>
-          <w:sz w:val="24"/>
-          <w:szCs w:val="24"/>
-        </w:rPr>
-        <w:t>e</w:t>
-      </w:r>
-      <w:r>
-        <w:rPr>
-          <w:rFonts w:eastAsia="Times New Roman" w:cs="Times New Roman" w:ascii="Times New Roman" w:hAnsi="Times New Roman"/>
-          <w:i w:val="false"/>
-          <w:iCs w:val="false"/>
-          <w:color w:val="0000FF"/>
-          <w:sz w:val="24"/>
-          <w:szCs w:val="24"/>
-        </w:rPr>
-        <w:t xml:space="preserve"> suggestions. All these issues have been resolved in the revised manuscript.</w:t>
+        <w:t>Thank you for these suggestions. All these issues have been resolved in the revised manuscript.</w:t>
       </w:r>
     </w:p>
     <w:sectPr>

</xml_diff>